<commit_message>
Update AI on Hi-ASAP_Q and A.docx
</commit_message>
<xml_diff>
--- a/AI on Hi-ASAP_Q and A.docx
+++ b/AI on Hi-ASAP_Q and A.docx
@@ -731,6 +731,448 @@
     </w:p>
     <w:p>
       <w:pPr>
+        <w:snapToGrid w:val="0"/>
+        <w:rPr>
+          <w:rFonts w:ascii="Arial" w:hAnsi="Arial" w:cs="Arial"/>
+          <w:sz w:val="28"/>
+          <w:szCs w:val="28"/>
+        </w:rPr>
+      </w:pPr>
+      <w:r>
+        <w:rPr>
+          <w:rFonts w:ascii="Arial" w:hAnsi="Arial" w:cs="Arial"/>
+          <w:b/>
+          <w:color w:val="0070C0"/>
+          <w:sz w:val="28"/>
+          <w:szCs w:val="28"/>
+        </w:rPr>
+        <w:lastRenderedPageBreak/>
+        <w:t xml:space="preserve">Question </w:t>
+      </w:r>
+      <w:r>
+        <w:rPr>
+          <w:rFonts w:ascii="Arial" w:hAnsi="Arial" w:cs="Arial" w:hint="eastAsia"/>
+          <w:b/>
+          <w:color w:val="0070C0"/>
+          <w:sz w:val="28"/>
+          <w:szCs w:val="28"/>
+        </w:rPr>
+        <w:t>3</w:t>
+      </w:r>
+      <w:r>
+        <w:rPr>
+          <w:rFonts w:ascii="Arial" w:hAnsi="Arial" w:cs="Arial"/>
+          <w:b/>
+          <w:color w:val="0070C0"/>
+          <w:sz w:val="28"/>
+          <w:szCs w:val="28"/>
+        </w:rPr>
+        <w:t>:</w:t>
+      </w:r>
+      <w:r>
+        <w:rPr>
+          <w:rFonts w:ascii="Arial" w:hAnsi="Arial" w:cs="Arial"/>
+          <w:sz w:val="28"/>
+          <w:szCs w:val="28"/>
+        </w:rPr>
+        <w:t xml:space="preserve"> From </w:t>
+      </w:r>
+      <w:r>
+        <w:rPr>
+          <w:rFonts w:ascii="Arial" w:hAnsi="Arial" w:cs="Arial" w:hint="eastAsia"/>
+          <w:sz w:val="28"/>
+          <w:szCs w:val="28"/>
+        </w:rPr>
+        <w:t>Thiha</w:t>
+      </w:r>
+    </w:p>
+    <w:p>
+      <w:pPr>
+        <w:snapToGrid w:val="0"/>
+        <w:rPr>
+          <w:rFonts w:ascii="Arial" w:hAnsi="Arial" w:cs="Arial"/>
+          <w:sz w:val="28"/>
+          <w:szCs w:val="28"/>
+        </w:rPr>
+      </w:pPr>
+      <w:r>
+        <w:rPr>
+          <w:rFonts w:ascii="Arial" w:hAnsi="Arial" w:cs="Arial"/>
+          <w:sz w:val="28"/>
+          <w:szCs w:val="28"/>
+        </w:rPr>
+        <w:t>When I run the maximum concentration of the PM, I am getting these error messages. How can I fix the error? Thank you.</w:t>
+      </w:r>
+    </w:p>
+    <w:p>
+      <w:pPr>
+        <w:snapToGrid w:val="0"/>
+        <w:rPr>
+          <w:rFonts w:ascii="Arial" w:hAnsi="Arial" w:cs="Arial"/>
+          <w:sz w:val="28"/>
+          <w:szCs w:val="28"/>
+        </w:rPr>
+      </w:pPr>
+      <w:r>
+        <w:rPr>
+          <w:rFonts w:ascii="Arial" w:hAnsi="Arial" w:cs="Arial"/>
+          <w:sz w:val="28"/>
+          <w:szCs w:val="28"/>
+        </w:rPr>
+        <w:t>Please kindly see the attached file.</w:t>
+      </w:r>
+    </w:p>
+    <w:p>
+      <w:pPr>
+        <w:snapToGrid w:val="0"/>
+        <w:rPr>
+          <w:rFonts w:ascii="Arial" w:hAnsi="Arial" w:cs="Arial"/>
+          <w:sz w:val="28"/>
+          <w:szCs w:val="28"/>
+        </w:rPr>
+      </w:pPr>
+    </w:p>
+    <w:p>
+      <w:pPr>
+        <w:snapToGrid w:val="0"/>
+        <w:rPr>
+          <w:rFonts w:ascii="Arial" w:hAnsi="Arial" w:cs="Arial" w:hint="eastAsia"/>
+          <w:sz w:val="28"/>
+          <w:szCs w:val="28"/>
+        </w:rPr>
+      </w:pPr>
+      <w:r>
+        <w:rPr>
+          <w:rFonts w:ascii="Arial" w:hAnsi="Arial" w:cs="Arial"/>
+          <w:color w:val="FF0000"/>
+          <w:sz w:val="28"/>
+          <w:szCs w:val="28"/>
+        </w:rPr>
+        <w:t>Error Message:</w:t>
+      </w:r>
+      <w:r>
+        <w:rPr>
+          <w:rFonts w:ascii="Arial" w:hAnsi="Arial" w:cs="Arial"/>
+          <w:sz w:val="28"/>
+          <w:szCs w:val="28"/>
+        </w:rPr>
+        <w:t xml:space="preserve"> </w:t>
+      </w:r>
+    </w:p>
+    <w:p>
+      <w:pPr>
+        <w:snapToGrid w:val="0"/>
+        <w:rPr>
+          <w:rFonts w:ascii="Arial" w:hAnsi="Arial" w:cs="Arial"/>
+          <w:sz w:val="28"/>
+          <w:szCs w:val="28"/>
+        </w:rPr>
+      </w:pPr>
+      <w:r>
+        <w:rPr>
+          <w:rFonts w:ascii="Arial" w:hAnsi="Arial" w:cs="Arial"/>
+          <w:sz w:val="28"/>
+          <w:szCs w:val="28"/>
+        </w:rPr>
+        <w:t xml:space="preserve">AS-Lung ID : </w:t>
+      </w:r>
+    </w:p>
+    <w:p>
+      <w:pPr>
+        <w:snapToGrid w:val="0"/>
+        <w:rPr>
+          <w:rFonts w:ascii="Arial" w:hAnsi="Arial" w:cs="Arial"/>
+          <w:sz w:val="28"/>
+          <w:szCs w:val="28"/>
+        </w:rPr>
+      </w:pPr>
+      <w:r>
+        <w:rPr>
+          <w:rFonts w:ascii="Arial" w:hAnsi="Arial" w:cs="Arial"/>
+          <w:sz w:val="28"/>
+          <w:szCs w:val="28"/>
+        </w:rPr>
+        <w:t>AL-0339</w:t>
+      </w:r>
+    </w:p>
+    <w:p>
+      <w:pPr>
+        <w:snapToGrid w:val="0"/>
+        <w:rPr>
+          <w:rFonts w:ascii="Arial" w:hAnsi="Arial" w:cs="Arial"/>
+          <w:sz w:val="28"/>
+          <w:szCs w:val="28"/>
+        </w:rPr>
+      </w:pPr>
+      <w:r>
+        <w:rPr>
+          <w:rFonts w:ascii="Arial" w:hAnsi="Arial" w:cs="Arial"/>
+          <w:sz w:val="28"/>
+          <w:szCs w:val="28"/>
+        </w:rPr>
+        <w:t xml:space="preserve">C:\Users\hp\PycharmProjects\ASLung_AI\venv\lib\site-packages\pandas\core\frame.py:4163: SettingWithCopyWarning: </w:t>
+      </w:r>
+    </w:p>
+    <w:p>
+      <w:pPr>
+        <w:snapToGrid w:val="0"/>
+        <w:rPr>
+          <w:rFonts w:ascii="Arial" w:hAnsi="Arial" w:cs="Arial"/>
+          <w:sz w:val="28"/>
+          <w:szCs w:val="28"/>
+        </w:rPr>
+      </w:pPr>
+      <w:r>
+        <w:rPr>
+          <w:rFonts w:ascii="Arial" w:hAnsi="Arial" w:cs="Arial"/>
+          <w:sz w:val="28"/>
+          <w:szCs w:val="28"/>
+        </w:rPr>
+        <w:t>A value is trying to be set on a copy of a slice from a DataFrame</w:t>
+      </w:r>
+    </w:p>
+    <w:p>
+      <w:pPr>
+        <w:snapToGrid w:val="0"/>
+        <w:rPr>
+          <w:rFonts w:ascii="Arial" w:hAnsi="Arial" w:cs="Arial"/>
+          <w:sz w:val="28"/>
+          <w:szCs w:val="28"/>
+        </w:rPr>
+      </w:pPr>
+    </w:p>
+    <w:p>
+      <w:pPr>
+        <w:snapToGrid w:val="0"/>
+        <w:rPr>
+          <w:rFonts w:ascii="Arial" w:hAnsi="Arial" w:cs="Arial"/>
+          <w:sz w:val="28"/>
+          <w:szCs w:val="28"/>
+        </w:rPr>
+      </w:pPr>
+      <w:r>
+        <w:rPr>
+          <w:rFonts w:ascii="Arial" w:hAnsi="Arial" w:cs="Arial"/>
+          <w:sz w:val="28"/>
+          <w:szCs w:val="28"/>
+        </w:rPr>
+        <w:t>See the caveats in the documentation: https://pandas.pydata.org/pandas-docs/stable/user_guide/indexing.html#returning-a-view-versus-a-copy</w:t>
+      </w:r>
+    </w:p>
+    <w:p>
+      <w:pPr>
+        <w:snapToGrid w:val="0"/>
+        <w:rPr>
+          <w:rFonts w:ascii="Arial" w:hAnsi="Arial" w:cs="Arial"/>
+          <w:sz w:val="28"/>
+          <w:szCs w:val="28"/>
+        </w:rPr>
+      </w:pPr>
+      <w:r>
+        <w:rPr>
+          <w:rFonts w:ascii="Arial" w:hAnsi="Arial" w:cs="Arial"/>
+          <w:sz w:val="28"/>
+          <w:szCs w:val="28"/>
+        </w:rPr>
+        <w:t xml:space="preserve">  return super().drop(</w:t>
+      </w:r>
+    </w:p>
+    <w:p>
+      <w:pPr>
+        <w:snapToGrid w:val="0"/>
+        <w:rPr>
+          <w:rFonts w:ascii="Arial" w:hAnsi="Arial" w:cs="Arial"/>
+          <w:sz w:val="28"/>
+          <w:szCs w:val="28"/>
+        </w:rPr>
+      </w:pPr>
+      <w:r>
+        <w:rPr>
+          <w:rFonts w:ascii="Arial" w:hAnsi="Arial" w:cs="Arial"/>
+          <w:sz w:val="28"/>
+          <w:szCs w:val="28"/>
+        </w:rPr>
+        <w:t>as_id:  AL-0339</w:t>
+      </w:r>
+    </w:p>
+    <w:p>
+      <w:pPr>
+        <w:snapToGrid w:val="0"/>
+        <w:rPr>
+          <w:rFonts w:ascii="Arial" w:hAnsi="Arial" w:cs="Arial"/>
+          <w:color w:val="FF0000"/>
+          <w:sz w:val="28"/>
+          <w:szCs w:val="28"/>
+        </w:rPr>
+      </w:pPr>
+      <w:r>
+        <w:rPr>
+          <w:rFonts w:ascii="Arial" w:hAnsi="Arial" w:cs="Arial"/>
+          <w:color w:val="FF0000"/>
+          <w:sz w:val="28"/>
+          <w:szCs w:val="28"/>
+        </w:rPr>
+        <w:t>………………….(Omit)</w:t>
+      </w:r>
+    </w:p>
+    <w:p>
+      <w:pPr>
+        <w:snapToGrid w:val="0"/>
+        <w:rPr>
+          <w:rFonts w:ascii="Arial" w:hAnsi="Arial" w:cs="Arial"/>
+          <w:sz w:val="28"/>
+          <w:szCs w:val="28"/>
+        </w:rPr>
+      </w:pPr>
+      <w:r>
+        <w:rPr>
+          <w:rFonts w:ascii="Arial" w:hAnsi="Arial" w:cs="Arial"/>
+          <w:sz w:val="28"/>
+          <w:szCs w:val="28"/>
+        </w:rPr>
+        <w:t>packages\numpy\core\fromnumeric.py", line 87, in _wrapreduction</w:t>
+      </w:r>
+    </w:p>
+    <w:p>
+      <w:pPr>
+        <w:snapToGrid w:val="0"/>
+        <w:rPr>
+          <w:rFonts w:ascii="Arial" w:hAnsi="Arial" w:cs="Arial"/>
+          <w:sz w:val="28"/>
+          <w:szCs w:val="28"/>
+        </w:rPr>
+      </w:pPr>
+      <w:r>
+        <w:rPr>
+          <w:rFonts w:ascii="Arial" w:hAnsi="Arial" w:cs="Arial"/>
+          <w:sz w:val="28"/>
+          <w:szCs w:val="28"/>
+        </w:rPr>
+        <w:t xml:space="preserve">    return ufunc.reduce(obj, axis, dtype, out, **passkwargs)</w:t>
+      </w:r>
+    </w:p>
+    <w:p>
+      <w:pPr>
+        <w:snapToGrid w:val="0"/>
+        <w:rPr>
+          <w:rFonts w:ascii="Arial" w:hAnsi="Arial" w:cs="Arial"/>
+          <w:sz w:val="28"/>
+          <w:szCs w:val="28"/>
+        </w:rPr>
+      </w:pPr>
+      <w:r>
+        <w:rPr>
+          <w:rFonts w:ascii="Arial" w:hAnsi="Arial" w:cs="Arial"/>
+          <w:sz w:val="28"/>
+          <w:szCs w:val="28"/>
+        </w:rPr>
+        <w:t>ValueError: zero-size array to reduction operation minimum which has no identity</w:t>
+      </w:r>
+    </w:p>
+    <w:p>
+      <w:pPr>
+        <w:snapToGrid w:val="0"/>
+        <w:rPr>
+          <w:rFonts w:ascii="Arial" w:hAnsi="Arial" w:cs="Arial"/>
+          <w:sz w:val="28"/>
+          <w:szCs w:val="28"/>
+        </w:rPr>
+      </w:pPr>
+    </w:p>
+    <w:p>
+      <w:pPr>
+        <w:snapToGrid w:val="0"/>
+        <w:rPr>
+          <w:rFonts w:ascii="Arial" w:hAnsi="Arial" w:cs="Arial"/>
+          <w:sz w:val="28"/>
+          <w:szCs w:val="28"/>
+        </w:rPr>
+      </w:pPr>
+      <w:r>
+        <w:rPr>
+          <w:rFonts w:ascii="Arial" w:hAnsi="Arial" w:cs="Arial"/>
+          <w:b/>
+          <w:color w:val="0070C0"/>
+          <w:sz w:val="28"/>
+          <w:szCs w:val="28"/>
+        </w:rPr>
+        <w:t>Answer:</w:t>
+      </w:r>
+    </w:p>
+    <w:p>
+      <w:pPr>
+        <w:snapToGrid w:val="0"/>
+        <w:rPr>
+          <w:rFonts w:ascii="Arial" w:hAnsi="Arial" w:cs="Arial"/>
+          <w:sz w:val="28"/>
+          <w:szCs w:val="28"/>
+        </w:rPr>
+      </w:pPr>
+      <w:r>
+        <w:rPr>
+          <w:rFonts w:ascii="Arial" w:hAnsi="Arial" w:cs="Arial"/>
+          <w:sz w:val="28"/>
+          <w:szCs w:val="28"/>
+        </w:rPr>
+        <w:t>The data set is not correct. Thiha</w:t>
+      </w:r>
+      <w:r>
+        <w:rPr>
+          <w:rFonts w:ascii="Arial" w:hAnsi="Arial" w:cs="Arial"/>
+          <w:sz w:val="28"/>
+          <w:szCs w:val="28"/>
+        </w:rPr>
+        <w:t xml:space="preserve"> copied data cleaning data set to get calibration factor folder.</w:t>
+      </w:r>
+    </w:p>
+    <w:p>
+      <w:pPr>
+        <w:snapToGrid w:val="0"/>
+        <w:rPr>
+          <w:rFonts w:ascii="Arial" w:hAnsi="Arial" w:cs="Arial"/>
+          <w:sz w:val="28"/>
+          <w:szCs w:val="28"/>
+        </w:rPr>
+      </w:pPr>
+      <w:r>
+        <w:rPr>
+          <w:rFonts w:ascii="Arial" w:hAnsi="Arial" w:cs="Arial"/>
+          <w:sz w:val="28"/>
+          <w:szCs w:val="28"/>
+        </w:rPr>
+        <w:t xml:space="preserve">Please check </w:t>
+      </w:r>
+      <w:r>
+        <w:rPr>
+          <w:rFonts w:ascii="Arial" w:hAnsi="Arial" w:cs="Arial" w:hint="eastAsia"/>
+          <w:sz w:val="28"/>
+          <w:szCs w:val="28"/>
+        </w:rPr>
+        <w:t xml:space="preserve">the </w:t>
+      </w:r>
+      <w:r>
+        <w:rPr>
+          <w:rFonts w:ascii="Arial" w:hAnsi="Arial" w:cs="Arial"/>
+          <w:sz w:val="28"/>
+          <w:szCs w:val="28"/>
+        </w:rPr>
+        <w:t>data set is correct.</w:t>
+      </w:r>
+    </w:p>
+    <w:p>
+      <w:pPr>
+        <w:snapToGrid w:val="0"/>
+        <w:rPr>
+          <w:rFonts w:ascii="Arial" w:hAnsi="Arial" w:cs="Arial"/>
+          <w:sz w:val="28"/>
+          <w:szCs w:val="28"/>
+        </w:rPr>
+      </w:pPr>
+      <w:bookmarkStart w:id="0" w:name="_GoBack"/>
+      <w:bookmarkEnd w:id="0"/>
+    </w:p>
+    <w:p>
+      <w:pPr>
         <w:pStyle w:val="a3"/>
         <w:numPr>
           <w:ilvl w:val="0"/>
@@ -748,7 +1190,6 @@
           <w:sz w:val="52"/>
           <w:szCs w:val="52"/>
         </w:rPr>
-        <w:lastRenderedPageBreak/>
         <w:t>Data cleaning</w:t>
       </w:r>
     </w:p>
@@ -813,8 +1254,6 @@
         </w:rPr>
         <w:t>Chi</w:t>
       </w:r>
-      <w:bookmarkStart w:id="0" w:name="_GoBack"/>
-      <w:bookmarkEnd w:id="0"/>
     </w:p>
     <w:p>
       <w:pPr>
@@ -894,6 +1333,7 @@
           <w:sz w:val="28"/>
           <w:szCs w:val="28"/>
         </w:rPr>
+        <w:lastRenderedPageBreak/>
         <w:t>The data set of get calibration factor and calibrate AS-Lung data are different.</w:t>
       </w:r>
     </w:p>

</xml_diff>

<commit_message>
Optimise error expression when run python code to do data cleaning
</commit_message>
<xml_diff>
--- a/AI on Hi-ASAP_Q and A.docx
+++ b/AI on Hi-ASAP_Q and A.docx
@@ -1668,7 +1668,7 @@
       <w:pPr>
         <w:snapToGrid w:val="0"/>
         <w:rPr>
-          <w:rFonts w:ascii="Arial" w:hAnsi="Arial" w:cs="Arial" w:hint="eastAsia"/>
+          <w:rFonts w:ascii="Arial" w:hAnsi="Arial" w:cs="Arial"/>
           <w:color w:val="FF0000"/>
           <w:sz w:val="28"/>
           <w:szCs w:val="28"/>
@@ -1837,7 +1837,7 @@
       <w:pPr>
         <w:snapToGrid w:val="0"/>
         <w:rPr>
-          <w:rFonts w:ascii="Arial" w:hAnsi="Arial" w:cs="Arial" w:hint="eastAsia"/>
+          <w:rFonts w:ascii="Arial" w:hAnsi="Arial" w:cs="Arial"/>
           <w:sz w:val="28"/>
           <w:szCs w:val="28"/>
         </w:rPr>
@@ -2480,23 +2480,7 @@
           <w:sz w:val="28"/>
           <w:szCs w:val="28"/>
         </w:rPr>
-        <w:t xml:space="preserve">Here </w:t>
-      </w:r>
-      <w:r>
-        <w:rPr>
-          <w:rFonts w:ascii="Arial" w:hAnsi="Arial" w:cs="Arial"/>
-          <w:sz w:val="28"/>
-          <w:szCs w:val="28"/>
-        </w:rPr>
-        <w:t>are</w:t>
-      </w:r>
-      <w:r>
-        <w:rPr>
-          <w:rFonts w:ascii="Arial" w:hAnsi="Arial" w:cs="Arial"/>
-          <w:sz w:val="28"/>
-          <w:szCs w:val="28"/>
-        </w:rPr>
-        <w:t xml:space="preserve"> the full calibration factor</w:t>
+        <w:t>Here are the full calibration factor</w:t>
       </w:r>
       <w:r>
         <w:rPr>
@@ -2549,8 +2533,344 @@
           <w:szCs w:val="28"/>
         </w:rPr>
       </w:pPr>
+    </w:p>
+    <w:p>
+      <w:pPr>
+        <w:widowControl/>
+        <w:rPr>
+          <w:rFonts w:ascii="Arial" w:hAnsi="Arial" w:cs="Arial"/>
+          <w:sz w:val="28"/>
+          <w:szCs w:val="28"/>
+        </w:rPr>
+      </w:pPr>
+      <w:r>
+        <w:rPr>
+          <w:rFonts w:ascii="Arial" w:hAnsi="Arial" w:cs="Arial"/>
+          <w:sz w:val="28"/>
+          <w:szCs w:val="28"/>
+        </w:rPr>
+        <w:br w:type="page"/>
+      </w:r>
+    </w:p>
+    <w:p>
+      <w:pPr>
+        <w:tabs>
+          <w:tab w:val="left" w:pos="851"/>
+        </w:tabs>
+        <w:rPr>
+          <w:rFonts w:ascii="Arial" w:hAnsi="Arial" w:cs="Arial" w:hint="eastAsia"/>
+          <w:b/>
+          <w:color w:val="4472C4" w:themeColor="accent1"/>
+          <w:sz w:val="28"/>
+          <w:szCs w:val="28"/>
+        </w:rPr>
+      </w:pPr>
+      <w:r>
+        <w:rPr>
+          <w:rFonts w:ascii="Arial" w:hAnsi="Arial" w:cs="Arial" w:hint="eastAsia"/>
+          <w:b/>
+          <w:color w:val="4472C4" w:themeColor="accent1"/>
+          <w:sz w:val="28"/>
+          <w:szCs w:val="28"/>
+        </w:rPr>
+        <w:lastRenderedPageBreak/>
+        <w:t>Question 3:</w:t>
+      </w:r>
       <w:bookmarkStart w:id="0" w:name="_GoBack"/>
       <w:bookmarkEnd w:id="0"/>
+    </w:p>
+    <w:p>
+      <w:pPr>
+        <w:tabs>
+          <w:tab w:val="left" w:pos="851"/>
+        </w:tabs>
+        <w:rPr>
+          <w:rFonts w:ascii="Arial" w:hAnsi="Arial" w:cs="Arial"/>
+          <w:sz w:val="28"/>
+          <w:szCs w:val="28"/>
+        </w:rPr>
+      </w:pPr>
+      <w:r>
+        <w:rPr>
+          <w:rFonts w:ascii="Arial" w:hAnsi="Arial" w:cs="Arial"/>
+          <w:sz w:val="28"/>
+          <w:szCs w:val="28"/>
+        </w:rPr>
+        <w:t>Error messages:</w:t>
+      </w:r>
+    </w:p>
+    <w:p>
+      <w:pPr>
+        <w:tabs>
+          <w:tab w:val="left" w:pos="851"/>
+        </w:tabs>
+        <w:rPr>
+          <w:rFonts w:ascii="Arial" w:hAnsi="Arial" w:cs="Arial"/>
+          <w:sz w:val="28"/>
+          <w:szCs w:val="28"/>
+        </w:rPr>
+      </w:pPr>
+      <w:r>
+        <w:rPr>
+          <w:rFonts w:ascii="Arial" w:hAnsi="Arial" w:cs="Arial"/>
+          <w:sz w:val="28"/>
+          <w:szCs w:val="28"/>
+        </w:rPr>
+        <w:t>Data file:  D:\python_project\AI_DEMO\ASLung_RawData\LA002\AS_Lung_O\2018_LA002_AL-0136_1024_O.csv</w:t>
+      </w:r>
+    </w:p>
+    <w:p>
+      <w:pPr>
+        <w:tabs>
+          <w:tab w:val="left" w:pos="851"/>
+        </w:tabs>
+        <w:rPr>
+          <w:rFonts w:ascii="Arial" w:hAnsi="Arial" w:cs="Arial"/>
+          <w:sz w:val="28"/>
+          <w:szCs w:val="28"/>
+        </w:rPr>
+      </w:pPr>
+      <w:r>
+        <w:rPr>
+          <w:rFonts w:ascii="Arial" w:hAnsi="Arial" w:cs="Arial"/>
+          <w:sz w:val="28"/>
+          <w:szCs w:val="28"/>
+        </w:rPr>
+        <w:t>Folder:  LA002_AS_Lung_O</w:t>
+      </w:r>
+    </w:p>
+    <w:p>
+      <w:pPr>
+        <w:tabs>
+          <w:tab w:val="left" w:pos="851"/>
+        </w:tabs>
+        <w:rPr>
+          <w:rFonts w:ascii="Arial" w:hAnsi="Arial" w:cs="Arial"/>
+          <w:sz w:val="28"/>
+          <w:szCs w:val="28"/>
+        </w:rPr>
+      </w:pPr>
+      <w:r>
+        <w:rPr>
+          <w:rFonts w:ascii="Arial" w:hAnsi="Arial" w:cs="Arial"/>
+          <w:sz w:val="28"/>
+          <w:szCs w:val="28"/>
+        </w:rPr>
+        <w:t>Calculate data file of :  2018_LA002_AL-0136_1024_O.csv</w:t>
+      </w:r>
+    </w:p>
+    <w:p>
+      <w:pPr>
+        <w:tabs>
+          <w:tab w:val="left" w:pos="851"/>
+        </w:tabs>
+        <w:rPr>
+          <w:rFonts w:ascii="Arial" w:hAnsi="Arial" w:cs="Arial"/>
+          <w:sz w:val="28"/>
+          <w:szCs w:val="28"/>
+        </w:rPr>
+      </w:pPr>
+      <w:r>
+        <w:rPr>
+          <w:rFonts w:ascii="Arial" w:hAnsi="Arial" w:cs="Arial"/>
+          <w:sz w:val="28"/>
+          <w:szCs w:val="28"/>
+        </w:rPr>
+        <w:t>data error: Error tokenizing data. C error: Expected 31 fields in line 514, saw 53</w:t>
+      </w:r>
+    </w:p>
+    <w:p>
+      <w:pPr>
+        <w:tabs>
+          <w:tab w:val="left" w:pos="851"/>
+        </w:tabs>
+        <w:rPr>
+          <w:rFonts w:ascii="Arial" w:hAnsi="Arial" w:cs="Arial"/>
+          <w:sz w:val="28"/>
+          <w:szCs w:val="28"/>
+        </w:rPr>
+      </w:pPr>
+    </w:p>
+    <w:p>
+      <w:pPr>
+        <w:tabs>
+          <w:tab w:val="left" w:pos="851"/>
+        </w:tabs>
+        <w:rPr>
+          <w:rFonts w:ascii="Arial" w:hAnsi="Arial" w:cs="Arial"/>
+          <w:b/>
+          <w:color w:val="4472C4" w:themeColor="accent1"/>
+          <w:sz w:val="28"/>
+          <w:szCs w:val="28"/>
+        </w:rPr>
+      </w:pPr>
+      <w:r>
+        <w:rPr>
+          <w:rFonts w:ascii="Arial" w:hAnsi="Arial" w:cs="Arial"/>
+          <w:b/>
+          <w:color w:val="4472C4" w:themeColor="accent1"/>
+          <w:sz w:val="28"/>
+          <w:szCs w:val="28"/>
+        </w:rPr>
+        <w:t>Answer:</w:t>
+      </w:r>
+    </w:p>
+    <w:p>
+      <w:pPr>
+        <w:tabs>
+          <w:tab w:val="left" w:pos="851"/>
+        </w:tabs>
+        <w:rPr>
+          <w:rFonts w:ascii="Arial" w:hAnsi="Arial" w:cs="Arial"/>
+          <w:sz w:val="28"/>
+          <w:szCs w:val="28"/>
+        </w:rPr>
+      </w:pPr>
+      <w:r>
+        <w:rPr>
+          <w:rFonts w:ascii="Arial" w:hAnsi="Arial" w:cs="Arial" w:hint="eastAsia"/>
+          <w:sz w:val="28"/>
+          <w:szCs w:val="28"/>
+        </w:rPr>
+        <w:t xml:space="preserve">Open the data with </w:t>
+      </w:r>
+      <w:r>
+        <w:rPr>
+          <w:rFonts w:ascii="Arial" w:hAnsi="Arial" w:cs="Arial"/>
+          <w:sz w:val="28"/>
+          <w:szCs w:val="28"/>
+        </w:rPr>
+        <w:t>N</w:t>
+      </w:r>
+      <w:r>
+        <w:rPr>
+          <w:rFonts w:ascii="Arial" w:hAnsi="Arial" w:cs="Arial" w:hint="eastAsia"/>
+          <w:sz w:val="28"/>
+          <w:szCs w:val="28"/>
+        </w:rPr>
+        <w:t>otepad++</w:t>
+      </w:r>
+      <w:r>
+        <w:rPr>
+          <w:rFonts w:ascii="Arial" w:hAnsi="Arial" w:cs="Arial"/>
+          <w:sz w:val="28"/>
+          <w:szCs w:val="28"/>
+        </w:rPr>
+        <w:t>, go to line 514, the data format is incorrect.</w:t>
+      </w:r>
+    </w:p>
+    <w:p>
+      <w:pPr>
+        <w:tabs>
+          <w:tab w:val="left" w:pos="851"/>
+        </w:tabs>
+        <w:rPr>
+          <w:rFonts w:ascii="Arial" w:hAnsi="Arial" w:cs="Arial"/>
+          <w:sz w:val="28"/>
+          <w:szCs w:val="28"/>
+        </w:rPr>
+      </w:pPr>
+      <w:r>
+        <w:rPr>
+          <w:rFonts w:ascii="Arial" w:hAnsi="Arial" w:cs="Arial"/>
+          <w:sz w:val="28"/>
+          <w:szCs w:val="28"/>
+        </w:rPr>
+        <w:t>Modified the data format and run again.</w:t>
+      </w:r>
+    </w:p>
+    <w:p>
+      <w:pPr>
+        <w:tabs>
+          <w:tab w:val="left" w:pos="851"/>
+        </w:tabs>
+        <w:rPr>
+          <w:rFonts w:ascii="Arial" w:hAnsi="Arial" w:cs="Arial"/>
+          <w:sz w:val="28"/>
+          <w:szCs w:val="28"/>
+        </w:rPr>
+      </w:pPr>
+      <w:r>
+        <w:rPr>
+          <w:noProof/>
+        </w:rPr>
+        <w:drawing>
+          <wp:inline distT="0" distB="0" distL="0" distR="0" wp14:anchorId="471AC2A9" wp14:editId="7A2CD964">
+            <wp:extent cx="5274310" cy="1515745"/>
+            <wp:effectExtent l="171450" t="171450" r="173990" b="198755"/>
+            <wp:docPr id="3" name="圖片 3"/>
+            <wp:cNvGraphicFramePr>
+              <a:graphicFrameLocks xmlns:a="http://schemas.openxmlformats.org/drawingml/2006/main" noChangeAspect="1"/>
+            </wp:cNvGraphicFramePr>
+            <a:graphic xmlns:a="http://schemas.openxmlformats.org/drawingml/2006/main">
+              <a:graphicData uri="http://schemas.openxmlformats.org/drawingml/2006/picture">
+                <pic:pic xmlns:pic="http://schemas.openxmlformats.org/drawingml/2006/picture">
+                  <pic:nvPicPr>
+                    <pic:cNvPr id="1" name=""/>
+                    <pic:cNvPicPr/>
+                  </pic:nvPicPr>
+                  <pic:blipFill>
+                    <a:blip r:embed="rId16"/>
+                    <a:stretch>
+                      <a:fillRect/>
+                    </a:stretch>
+                  </pic:blipFill>
+                  <pic:spPr>
+                    <a:xfrm>
+                      <a:off x="0" y="0"/>
+                      <a:ext cx="5274310" cy="1515745"/>
+                    </a:xfrm>
+                    <a:prstGeom prst="rect">
+                      <a:avLst/>
+                    </a:prstGeom>
+                    <a:solidFill>
+                      <a:srgbClr val="FFFFFF">
+                        <a:shade val="85000"/>
+                      </a:srgbClr>
+                    </a:solidFill>
+                    <a:ln w="190500" cap="rnd">
+                      <a:solidFill>
+                        <a:srgbClr val="FFFFFF"/>
+                      </a:solidFill>
+                    </a:ln>
+                    <a:effectLst>
+                      <a:outerShdw blurRad="50000" algn="tl" rotWithShape="0">
+                        <a:srgbClr val="000000">
+                          <a:alpha val="41000"/>
+                        </a:srgbClr>
+                      </a:outerShdw>
+                    </a:effectLst>
+                    <a:scene3d>
+                      <a:camera prst="orthographicFront"/>
+                      <a:lightRig rig="twoPt" dir="t">
+                        <a:rot lat="0" lon="0" rev="7800000"/>
+                      </a:lightRig>
+                    </a:scene3d>
+                    <a:sp3d contourW="6350">
+                      <a:bevelT w="50800" h="16510"/>
+                      <a:contourClr>
+                        <a:srgbClr val="C0C0C0"/>
+                      </a:contourClr>
+                    </a:sp3d>
+                  </pic:spPr>
+                </pic:pic>
+              </a:graphicData>
+            </a:graphic>
+          </wp:inline>
+        </w:drawing>
+      </w:r>
+    </w:p>
+    <w:p>
+      <w:pPr>
+        <w:tabs>
+          <w:tab w:val="left" w:pos="851"/>
+        </w:tabs>
+        <w:rPr>
+          <w:rFonts w:ascii="Arial" w:hAnsi="Arial" w:cs="Arial" w:hint="eastAsia"/>
+          <w:sz w:val="28"/>
+          <w:szCs w:val="28"/>
+        </w:rPr>
+      </w:pPr>
     </w:p>
     <w:sectPr>
       <w:pgSz w:w="11906" w:h="16838"/>

</xml_diff>